<commit_message>
videos webservice is changed (only sponsored shown)
Webservice videos shows only videos that are sponsored. Those videos
have active pin offer.
</commit_message>
<xml_diff>
--- a/Dokumentacija/Webservices/Web service specification v16.docx
+++ b/Dokumentacija/Webservices/Web service specification v16.docx
@@ -7099,6 +7099,108 @@
     <w:p>
       <w:proofErr w:type="spellStart"/>
       <w:r>
+        <w:rPr>
+          <w:b/>
+        </w:rPr>
+        <w:t>Shows</w:t>
+      </w:r>
+      <w:proofErr w:type="spellEnd"/>
+      <w:r>
+        <w:rPr>
+          <w:b/>
+        </w:rPr>
+        <w:t xml:space="preserve"> </w:t>
+      </w:r>
+      <w:proofErr w:type="spellStart"/>
+      <w:r>
+        <w:rPr>
+          <w:b/>
+        </w:rPr>
+        <w:t>only</w:t>
+      </w:r>
+      <w:proofErr w:type="spellEnd"/>
+      <w:r>
+        <w:rPr>
+          <w:b/>
+        </w:rPr>
+        <w:t xml:space="preserve"> </w:t>
+      </w:r>
+      <w:proofErr w:type="spellStart"/>
+      <w:r>
+        <w:rPr>
+          <w:b/>
+        </w:rPr>
+        <w:t>sponosred</w:t>
+      </w:r>
+      <w:proofErr w:type="spellEnd"/>
+      <w:r>
+        <w:rPr>
+          <w:b/>
+        </w:rPr>
+        <w:t xml:space="preserve"> </w:t>
+      </w:r>
+      <w:proofErr w:type="spellStart"/>
+      <w:r>
+        <w:rPr>
+          <w:b/>
+        </w:rPr>
+        <w:t>videos</w:t>
+      </w:r>
+      <w:proofErr w:type="spellEnd"/>
+      <w:r>
+        <w:rPr>
+          <w:b/>
+        </w:rPr>
+        <w:t xml:space="preserve"> </w:t>
+      </w:r>
+      <w:proofErr w:type="spellStart"/>
+      <w:r>
+        <w:rPr>
+          <w:b/>
+        </w:rPr>
+        <w:t>that</w:t>
+      </w:r>
+      <w:proofErr w:type="spellEnd"/>
+      <w:r>
+        <w:rPr>
+          <w:b/>
+        </w:rPr>
+        <w:t xml:space="preserve"> </w:t>
+      </w:r>
+      <w:proofErr w:type="spellStart"/>
+      <w:r>
+        <w:rPr>
+          <w:b/>
+        </w:rPr>
+        <w:t>has</w:t>
+      </w:r>
+      <w:proofErr w:type="spellEnd"/>
+      <w:r>
+        <w:rPr>
+          <w:b/>
+        </w:rPr>
+        <w:t xml:space="preserve"> </w:t>
+      </w:r>
+      <w:proofErr w:type="spellStart"/>
+      <w:r>
+        <w:rPr>
+          <w:b/>
+        </w:rPr>
+        <w:t>active</w:t>
+      </w:r>
+      <w:proofErr w:type="spellEnd"/>
+      <w:r>
+        <w:rPr>
+          <w:b/>
+        </w:rPr>
+        <w:t xml:space="preserve"> pin offer.</w:t>
+      </w:r>
+      <w:bookmarkStart w:id="7" w:name="_GoBack"/>
+      <w:bookmarkEnd w:id="7"/>
+    </w:p>
+    <w:p>
+      <w:proofErr w:type="spellStart"/>
+      <w:r>
         <w:t>This</w:t>
       </w:r>
       <w:proofErr w:type="spellEnd"/>
@@ -8103,8 +8205,6 @@
       <w:r>
         <w:t>.</w:t>
       </w:r>
-      <w:bookmarkStart w:id="7" w:name="_GoBack"/>
-      <w:bookmarkEnd w:id="7"/>
     </w:p>
     <w:p>
       <w:pPr>
@@ -8652,6 +8752,7 @@
         <w:spacing w:after="0" w:line="240" w:lineRule="auto"/>
       </w:pPr>
       <w:r>
+        <w:lastRenderedPageBreak/>
         <w:tab/>
       </w:r>
       <w:r>
@@ -8696,7 +8797,6 @@
         <w:spacing w:after="0" w:line="240" w:lineRule="auto"/>
       </w:pPr>
       <w:r>
-        <w:lastRenderedPageBreak/>
         <w:tab/>
       </w:r>
       <w:r>
@@ -18899,7 +18999,7 @@
 </file>
 
 <file path=customXml/itemProps1.xml><?xml version="1.0" encoding="utf-8"?>
-<ds:datastoreItem xmlns:ds="http://schemas.openxmlformats.org/officeDocument/2006/customXml" ds:itemID="{8EFDDC0E-7D9C-471C-B3F3-6AF6D80A54C6}">
+<ds:datastoreItem xmlns:ds="http://schemas.openxmlformats.org/officeDocument/2006/customXml" ds:itemID="{04735FDE-BC9F-42EC-A03D-874C553CEF7F}">
   <ds:schemaRefs>
     <ds:schemaRef ds:uri="http://schemas.openxmlformats.org/officeDocument/2006/bibliography"/>
   </ds:schemaRefs>

</xml_diff>